<commit_message>
Memoria y pdf final
</commit_message>
<xml_diff>
--- a/bmi-p3-01/memoria-p3-01.docx
+++ b/bmi-p3-01/memoria-p3-01.docx
@@ -458,14 +458,7 @@
           <w:rFonts w:ascii="Garamond" w:hAnsi="Garamond"/>
           <w:sz w:val="24"/>
         </w:rPr>
-        <w:t>ue u</w:t>
-      </w:r>
-      <w:r>
-        <w:rPr>
-          <w:rFonts w:ascii="Garamond" w:hAnsi="Garamond"/>
-          <w:sz w:val="24"/>
-        </w:rPr>
-        <w:t>sa:</w:t>
+        <w:t>ue usa:</w:t>
       </w:r>
     </w:p>
     <w:p>
@@ -513,21 +506,7 @@
           <w:rFonts w:ascii="Garamond" w:hAnsi="Garamond"/>
           <w:sz w:val="24"/>
         </w:rPr>
-        <w:t xml:space="preserve">) para la </w:t>
-      </w:r>
-      <w:r>
-        <w:rPr>
-          <w:rFonts w:ascii="Garamond" w:hAnsi="Garamond"/>
-          <w:sz w:val="24"/>
-        </w:rPr>
-        <w:t xml:space="preserve">creación; </w:t>
-      </w:r>
-      <w:r>
-        <w:rPr>
-          <w:rFonts w:ascii="Garamond" w:hAnsi="Garamond"/>
-          <w:sz w:val="24"/>
-        </w:rPr>
-        <w:t xml:space="preserve"> es una </w:t>
+        <w:t xml:space="preserve">) para la creación;  es una </w:t>
       </w:r>
       <w:r>
         <w:rPr>
@@ -589,14 +568,7 @@
           <w:rFonts w:ascii="Garamond" w:hAnsi="Garamond"/>
           <w:sz w:val="24"/>
         </w:rPr>
-        <w:t>ue u</w:t>
-      </w:r>
-      <w:r>
-        <w:rPr>
-          <w:rFonts w:ascii="Garamond" w:hAnsi="Garamond"/>
-          <w:sz w:val="24"/>
-        </w:rPr>
-        <w:t>sa:</w:t>
+        <w:t>ue usa:</w:t>
       </w:r>
     </w:p>
     <w:p>
@@ -658,7 +630,70 @@
           <w:rFonts w:ascii="Garamond" w:hAnsi="Garamond"/>
           <w:sz w:val="24"/>
         </w:rPr>
-        <w:t xml:space="preserve"> la lista de posiciones al obtener un </w:t>
+        <w:t xml:space="preserve"> la lista de posiciones al obtener un posting.</w:t>
+      </w:r>
+    </w:p>
+    <w:p>
+      <w:pPr>
+        <w:rPr>
+          <w:rFonts w:ascii="Garamond" w:hAnsi="Garamond"/>
+          <w:sz w:val="24"/>
+        </w:rPr>
+      </w:pPr>
+    </w:p>
+    <w:p>
+      <w:pPr>
+        <w:rPr>
+          <w:rFonts w:ascii="Garamond" w:hAnsi="Garamond"/>
+          <w:sz w:val="24"/>
+        </w:rPr>
+      </w:pPr>
+      <w:r>
+        <w:rPr>
+          <w:rFonts w:ascii="Garamond" w:hAnsi="Garamond"/>
+          <w:sz w:val="24"/>
+        </w:rPr>
+        <w:t>Nos hemos basado en el índice de disco para esta implementación.</w:t>
+      </w:r>
+    </w:p>
+    <w:p>
+      <w:pPr>
+        <w:rPr>
+          <w:rFonts w:ascii="Garamond" w:hAnsi="Garamond"/>
+          <w:sz w:val="24"/>
+        </w:rPr>
+      </w:pPr>
+    </w:p>
+    <w:p>
+      <w:pPr>
+        <w:rPr>
+          <w:rFonts w:ascii="Garamond" w:hAnsi="Garamond"/>
+          <w:b/>
+          <w:sz w:val="24"/>
+        </w:rPr>
+      </w:pPr>
+      <w:r>
+        <w:rPr>
+          <w:rFonts w:ascii="Garamond" w:hAnsi="Garamond"/>
+          <w:b/>
+          <w:sz w:val="24"/>
+        </w:rPr>
+        <w:t>Ejercicio 3</w:t>
+      </w:r>
+    </w:p>
+    <w:p>
+      <w:pPr>
+        <w:rPr>
+          <w:rFonts w:ascii="Garamond" w:hAnsi="Garamond"/>
+          <w:sz w:val="24"/>
+        </w:rPr>
+      </w:pPr>
+      <w:r>
+        <w:rPr>
+          <w:rFonts w:ascii="Garamond" w:hAnsi="Garamond"/>
+          <w:sz w:val="24"/>
+        </w:rPr>
+        <w:t xml:space="preserve">Para el </w:t>
       </w:r>
       <w:proofErr w:type="spellStart"/>
       <w:r>
@@ -666,7 +701,7 @@
           <w:rFonts w:ascii="Garamond" w:hAnsi="Garamond"/>
           <w:sz w:val="24"/>
         </w:rPr>
-        <w:t>posting</w:t>
+        <w:t>PageRank</w:t>
       </w:r>
       <w:proofErr w:type="spellEnd"/>
       <w:r>
@@ -674,204 +709,107 @@
           <w:rFonts w:ascii="Garamond" w:hAnsi="Garamond"/>
           <w:sz w:val="24"/>
         </w:rPr>
+        <w:t xml:space="preserve">, hemos usado dos </w:t>
+      </w:r>
+      <w:r>
+        <w:rPr>
+          <w:rFonts w:ascii="Garamond" w:hAnsi="Garamond"/>
+          <w:sz w:val="24"/>
+        </w:rPr>
+        <w:t>mapas</w:t>
+      </w:r>
+      <w:r>
+        <w:rPr>
+          <w:rFonts w:ascii="Garamond" w:hAnsi="Garamond"/>
+          <w:sz w:val="24"/>
+        </w:rPr>
+        <w:t xml:space="preserve"> hash de </w:t>
+      </w:r>
+      <w:proofErr w:type="spellStart"/>
+      <w:r>
+        <w:rPr>
+          <w:rFonts w:ascii="Garamond" w:hAnsi="Garamond"/>
+          <w:sz w:val="24"/>
+        </w:rPr>
+        <w:t>paths</w:t>
+      </w:r>
+      <w:proofErr w:type="spellEnd"/>
+      <w:r>
+        <w:rPr>
+          <w:rFonts w:ascii="Garamond" w:hAnsi="Garamond"/>
+          <w:sz w:val="24"/>
+        </w:rPr>
+        <w:t xml:space="preserve"> del documento</w:t>
+      </w:r>
+      <w:r>
+        <w:rPr>
+          <w:rFonts w:ascii="Garamond" w:hAnsi="Garamond"/>
+          <w:sz w:val="24"/>
+        </w:rPr>
+        <w:t xml:space="preserve">: una </w:t>
+      </w:r>
+      <w:proofErr w:type="spellStart"/>
+      <w:r>
+        <w:rPr>
+          <w:rFonts w:ascii="Garamond" w:hAnsi="Garamond"/>
+          <w:sz w:val="24"/>
+        </w:rPr>
+        <w:t>docID</w:t>
+      </w:r>
+      <w:proofErr w:type="spellEnd"/>
+      <w:r>
+        <w:rPr>
+          <w:rFonts w:ascii="Garamond" w:hAnsi="Garamond"/>
+          <w:sz w:val="24"/>
+        </w:rPr>
+        <w:t>-path y otra path-</w:t>
+      </w:r>
+      <w:proofErr w:type="spellStart"/>
+      <w:r>
+        <w:rPr>
+          <w:rFonts w:ascii="Garamond" w:hAnsi="Garamond"/>
+          <w:sz w:val="24"/>
+        </w:rPr>
+        <w:t>doc</w:t>
+      </w:r>
+      <w:r>
+        <w:rPr>
+          <w:rFonts w:ascii="Garamond" w:hAnsi="Garamond"/>
+          <w:sz w:val="24"/>
+        </w:rPr>
+        <w:t>ID</w:t>
+      </w:r>
+      <w:proofErr w:type="spellEnd"/>
+      <w:r>
+        <w:rPr>
+          <w:rFonts w:ascii="Garamond" w:hAnsi="Garamond"/>
+          <w:sz w:val="24"/>
+        </w:rPr>
+        <w:t xml:space="preserve">, ya que nos parecía que su coste en memoria merecía la pena respecto a solo tener el primer mapa, y buscar </w:t>
+      </w:r>
+      <w:proofErr w:type="spellStart"/>
+      <w:r>
+        <w:rPr>
+          <w:rFonts w:ascii="Garamond" w:hAnsi="Garamond"/>
+          <w:sz w:val="24"/>
+        </w:rPr>
+        <w:t>docID</w:t>
+      </w:r>
+      <w:proofErr w:type="spellEnd"/>
+      <w:r>
+        <w:rPr>
+          <w:rFonts w:ascii="Garamond" w:hAnsi="Garamond"/>
+          <w:sz w:val="24"/>
+        </w:rPr>
+        <w:t xml:space="preserve"> a partir de path mediante una búsqueda lineal</w:t>
+      </w:r>
+      <w:r>
+        <w:rPr>
+          <w:rFonts w:ascii="Garamond" w:hAnsi="Garamond"/>
+          <w:sz w:val="24"/>
+        </w:rPr>
         <w:t>.</w:t>
       </w:r>
-    </w:p>
-    <w:p>
-      <w:pPr>
-        <w:rPr>
-          <w:rFonts w:ascii="Garamond" w:hAnsi="Garamond"/>
-          <w:sz w:val="24"/>
-        </w:rPr>
-      </w:pPr>
-    </w:p>
-    <w:p>
-      <w:pPr>
-        <w:rPr>
-          <w:rFonts w:ascii="Garamond" w:hAnsi="Garamond"/>
-          <w:sz w:val="24"/>
-        </w:rPr>
-      </w:pPr>
-      <w:r>
-        <w:rPr>
-          <w:rFonts w:ascii="Garamond" w:hAnsi="Garamond"/>
-          <w:sz w:val="24"/>
-        </w:rPr>
-        <w:t>Nos hemos basado en el índice de disco para esta implementación.</w:t>
-      </w:r>
-    </w:p>
-    <w:p>
-      <w:pPr>
-        <w:rPr>
-          <w:rFonts w:ascii="Garamond" w:hAnsi="Garamond"/>
-          <w:sz w:val="24"/>
-        </w:rPr>
-      </w:pPr>
-    </w:p>
-    <w:p>
-      <w:pPr>
-        <w:rPr>
-          <w:rFonts w:ascii="Garamond" w:hAnsi="Garamond"/>
-          <w:b/>
-          <w:sz w:val="24"/>
-        </w:rPr>
-      </w:pPr>
-      <w:r>
-        <w:rPr>
-          <w:rFonts w:ascii="Garamond" w:hAnsi="Garamond"/>
-          <w:b/>
-          <w:sz w:val="24"/>
-        </w:rPr>
-        <w:t>Ejercicio 3</w:t>
-      </w:r>
-    </w:p>
-    <w:p>
-      <w:pPr>
-        <w:rPr>
-          <w:rFonts w:ascii="Garamond" w:hAnsi="Garamond"/>
-          <w:sz w:val="24"/>
-        </w:rPr>
-      </w:pPr>
-      <w:r>
-        <w:rPr>
-          <w:rFonts w:ascii="Garamond" w:hAnsi="Garamond"/>
-          <w:sz w:val="24"/>
-        </w:rPr>
-        <w:t xml:space="preserve">Para el </w:t>
-      </w:r>
-      <w:proofErr w:type="spellStart"/>
-      <w:r>
-        <w:rPr>
-          <w:rFonts w:ascii="Garamond" w:hAnsi="Garamond"/>
-          <w:sz w:val="24"/>
-        </w:rPr>
-        <w:t>PageRank</w:t>
-      </w:r>
-      <w:proofErr w:type="spellEnd"/>
-      <w:r>
-        <w:rPr>
-          <w:rFonts w:ascii="Garamond" w:hAnsi="Garamond"/>
-          <w:sz w:val="24"/>
-        </w:rPr>
-        <w:t xml:space="preserve">, hemos usado dos </w:t>
-      </w:r>
-      <w:r>
-        <w:rPr>
-          <w:rFonts w:ascii="Garamond" w:hAnsi="Garamond"/>
-          <w:sz w:val="24"/>
-        </w:rPr>
-        <w:t>mapas</w:t>
-      </w:r>
-      <w:r>
-        <w:rPr>
-          <w:rFonts w:ascii="Garamond" w:hAnsi="Garamond"/>
-          <w:sz w:val="24"/>
-        </w:rPr>
-        <w:t xml:space="preserve"> hash de </w:t>
-      </w:r>
-      <w:proofErr w:type="spellStart"/>
-      <w:r>
-        <w:rPr>
-          <w:rFonts w:ascii="Garamond" w:hAnsi="Garamond"/>
-          <w:sz w:val="24"/>
-        </w:rPr>
-        <w:t>paths</w:t>
-      </w:r>
-      <w:proofErr w:type="spellEnd"/>
-      <w:r>
-        <w:rPr>
-          <w:rFonts w:ascii="Garamond" w:hAnsi="Garamond"/>
-          <w:sz w:val="24"/>
-        </w:rPr>
-        <w:t xml:space="preserve"> del documento</w:t>
-      </w:r>
-      <w:r>
-        <w:rPr>
-          <w:rFonts w:ascii="Garamond" w:hAnsi="Garamond"/>
-          <w:sz w:val="24"/>
-        </w:rPr>
-        <w:t xml:space="preserve">: una </w:t>
-      </w:r>
-      <w:proofErr w:type="spellStart"/>
-      <w:r>
-        <w:rPr>
-          <w:rFonts w:ascii="Garamond" w:hAnsi="Garamond"/>
-          <w:sz w:val="24"/>
-        </w:rPr>
-        <w:t>docID-path</w:t>
-      </w:r>
-      <w:proofErr w:type="spellEnd"/>
-      <w:r>
-        <w:rPr>
-          <w:rFonts w:ascii="Garamond" w:hAnsi="Garamond"/>
-          <w:sz w:val="24"/>
-        </w:rPr>
-        <w:t xml:space="preserve"> y otra </w:t>
-      </w:r>
-      <w:proofErr w:type="spellStart"/>
-      <w:r>
-        <w:rPr>
-          <w:rFonts w:ascii="Garamond" w:hAnsi="Garamond"/>
-          <w:sz w:val="24"/>
-        </w:rPr>
-        <w:t>path-doc</w:t>
-      </w:r>
-      <w:r>
-        <w:rPr>
-          <w:rFonts w:ascii="Garamond" w:hAnsi="Garamond"/>
-          <w:sz w:val="24"/>
-        </w:rPr>
-        <w:t>ID</w:t>
-      </w:r>
-      <w:proofErr w:type="spellEnd"/>
-      <w:r>
-        <w:rPr>
-          <w:rFonts w:ascii="Garamond" w:hAnsi="Garamond"/>
-          <w:sz w:val="24"/>
-        </w:rPr>
-        <w:t xml:space="preserve">, ya que nos parecía que su coste en memoria merecía la pena respecto a solo tener el primer mapa, y buscar </w:t>
-      </w:r>
-      <w:proofErr w:type="spellStart"/>
-      <w:r>
-        <w:rPr>
-          <w:rFonts w:ascii="Garamond" w:hAnsi="Garamond"/>
-          <w:sz w:val="24"/>
-        </w:rPr>
-        <w:t>docID</w:t>
-      </w:r>
-      <w:proofErr w:type="spellEnd"/>
-      <w:r>
-        <w:rPr>
-          <w:rFonts w:ascii="Garamond" w:hAnsi="Garamond"/>
-          <w:sz w:val="24"/>
-        </w:rPr>
-        <w:t xml:space="preserve"> a partir de </w:t>
-      </w:r>
-      <w:proofErr w:type="spellStart"/>
-      <w:r>
-        <w:rPr>
-          <w:rFonts w:ascii="Garamond" w:hAnsi="Garamond"/>
-          <w:sz w:val="24"/>
-        </w:rPr>
-        <w:t>path</w:t>
-      </w:r>
-      <w:proofErr w:type="spellEnd"/>
-      <w:r>
-        <w:rPr>
-          <w:rFonts w:ascii="Garamond" w:hAnsi="Garamond"/>
-          <w:sz w:val="24"/>
-        </w:rPr>
-        <w:t xml:space="preserve"> mediante una búsqueda lineal</w:t>
-      </w:r>
-      <w:r>
-        <w:rPr>
-          <w:rFonts w:ascii="Garamond" w:hAnsi="Garamond"/>
-          <w:sz w:val="24"/>
-        </w:rPr>
-        <w:t>.</w:t>
-      </w:r>
-      <w:bookmarkStart w:id="0" w:name="_GoBack"/>
-      <w:bookmarkEnd w:id="0"/>
     </w:p>
     <w:p>
       <w:pPr>
@@ -1062,6 +1000,31 @@
           <w:sz w:val="24"/>
         </w:rPr>
       </w:pPr>
+      <w:r>
+        <w:rPr>
+          <w:rFonts w:ascii="Garamond" w:hAnsi="Garamond"/>
+          <w:sz w:val="24"/>
+        </w:rPr>
+        <w:t>Como apunte final, añadir que no hemos omitido la división entre N.</w:t>
+      </w:r>
+      <w:bookmarkStart w:id="0" w:name="_GoBack"/>
+      <w:bookmarkEnd w:id="0"/>
+    </w:p>
+    <w:p>
+      <w:pPr>
+        <w:rPr>
+          <w:rFonts w:ascii="Garamond" w:hAnsi="Garamond"/>
+          <w:sz w:val="24"/>
+        </w:rPr>
+      </w:pPr>
+    </w:p>
+    <w:p>
+      <w:pPr>
+        <w:rPr>
+          <w:rFonts w:ascii="Garamond" w:hAnsi="Garamond"/>
+          <w:sz w:val="24"/>
+        </w:rPr>
+      </w:pPr>
     </w:p>
     <w:p>
       <w:pPr>
@@ -1077,6 +1040,7 @@
           <w:b/>
           <w:sz w:val="24"/>
         </w:rPr>
+        <w:lastRenderedPageBreak/>
         <w:t>Ejercicio 4</w:t>
       </w:r>
     </w:p>
@@ -1092,7 +1056,6 @@
           <w:rFonts w:ascii="Garamond" w:hAnsi="Garamond"/>
           <w:sz w:val="24"/>
         </w:rPr>
-        <w:lastRenderedPageBreak/>
         <w:t xml:space="preserve">Hemos programado un </w:t>
       </w:r>
       <w:proofErr w:type="spellStart"/>
@@ -1324,24 +1287,708 @@
           <w:sz w:val="24"/>
         </w:rPr>
       </w:pPr>
+      <w:r>
+        <w:rPr>
+          <w:rFonts w:ascii="Garamond" w:hAnsi="Garamond"/>
+          <w:sz w:val="24"/>
+        </w:rPr>
+        <w:t xml:space="preserve">Se ha creado la clase </w:t>
+      </w:r>
       <w:proofErr w:type="spellStart"/>
-      <w:proofErr w:type="gramStart"/>
-      <w:r>
-        <w:rPr>
-          <w:rFonts w:ascii="Garamond" w:hAnsi="Garamond"/>
-          <w:sz w:val="24"/>
-        </w:rPr>
-        <w:t>minmax</w:t>
+      <w:r>
+        <w:rPr>
+          <w:rFonts w:ascii="Garamond" w:hAnsi="Garamond"/>
+          <w:sz w:val="24"/>
+        </w:rPr>
+        <w:t>CombinedEngine</w:t>
       </w:r>
       <w:proofErr w:type="spellEnd"/>
-      <w:proofErr w:type="gramEnd"/>
-    </w:p>
-    <w:p>
-      <w:pPr>
-        <w:rPr>
-          <w:rFonts w:ascii="Garamond" w:hAnsi="Garamond"/>
-          <w:sz w:val="24"/>
-          <w:u w:val="single"/>
+      <w:r>
+        <w:rPr>
+          <w:rFonts w:ascii="Garamond" w:hAnsi="Garamond"/>
+          <w:sz w:val="24"/>
+        </w:rPr>
+        <w:t>, en ella se ha implementado una clase, para combinar un número arbitrario de motores de búsqueda</w:t>
+      </w:r>
+      <w:r>
+        <w:rPr>
+          <w:rFonts w:ascii="Garamond" w:hAnsi="Garamond"/>
+          <w:sz w:val="24"/>
+        </w:rPr>
+        <w:t>, cada uno con un peso que gradúe su influencia en el resultado combinado</w:t>
+      </w:r>
+      <w:r>
+        <w:rPr>
+          <w:rFonts w:ascii="Garamond" w:hAnsi="Garamond"/>
+          <w:sz w:val="24"/>
+        </w:rPr>
+        <w:t xml:space="preserve">. En el método </w:t>
+      </w:r>
+      <w:proofErr w:type="spellStart"/>
+      <w:r>
+        <w:rPr>
+          <w:rFonts w:ascii="Garamond" w:hAnsi="Garamond"/>
+          <w:i/>
+          <w:sz w:val="24"/>
+        </w:rPr>
+        <w:t>search</w:t>
+      </w:r>
+      <w:proofErr w:type="spellEnd"/>
+      <w:r>
+        <w:rPr>
+          <w:rFonts w:ascii="Garamond" w:hAnsi="Garamond"/>
+          <w:sz w:val="24"/>
+        </w:rPr>
+        <w:t xml:space="preserve">, primero se obtienen los rankings de cada motor independiente. Una vez obtenidos, se desarrolla el algoritmo </w:t>
+      </w:r>
+      <w:r>
+        <w:rPr>
+          <w:rFonts w:ascii="Garamond" w:hAnsi="Garamond"/>
+          <w:i/>
+          <w:sz w:val="24"/>
+        </w:rPr>
+        <w:t>min-</w:t>
+      </w:r>
+      <w:proofErr w:type="spellStart"/>
+      <w:r>
+        <w:rPr>
+          <w:rFonts w:ascii="Garamond" w:hAnsi="Garamond"/>
+          <w:i/>
+          <w:sz w:val="24"/>
+        </w:rPr>
+        <w:t>max</w:t>
+      </w:r>
+      <w:proofErr w:type="spellEnd"/>
+      <w:r>
+        <w:rPr>
+          <w:rFonts w:ascii="Garamond" w:hAnsi="Garamond"/>
+          <w:sz w:val="24"/>
+        </w:rPr>
+        <w:t xml:space="preserve"> para devolver un ranking compensado, ya que cada ranking tiene</w:t>
+      </w:r>
+      <w:r>
+        <w:rPr>
+          <w:rFonts w:ascii="Garamond" w:hAnsi="Garamond"/>
+          <w:sz w:val="24"/>
+        </w:rPr>
+        <w:t xml:space="preserve"> </w:t>
+      </w:r>
+      <w:r>
+        <w:rPr>
+          <w:rFonts w:ascii="Garamond" w:hAnsi="Garamond"/>
+          <w:sz w:val="24"/>
+        </w:rPr>
+        <w:t xml:space="preserve">valores </w:t>
+      </w:r>
+      <w:r>
+        <w:rPr>
+          <w:rFonts w:ascii="Garamond" w:hAnsi="Garamond"/>
+          <w:sz w:val="24"/>
+        </w:rPr>
+        <w:t>en diferentes escalas</w:t>
+      </w:r>
+      <w:r>
+        <w:rPr>
+          <w:rFonts w:ascii="Garamond" w:hAnsi="Garamond"/>
+          <w:sz w:val="24"/>
+        </w:rPr>
+        <w:t xml:space="preserve">. </w:t>
+      </w:r>
+    </w:p>
+    <w:p>
+      <w:pPr>
+        <w:rPr>
+          <w:rFonts w:ascii="Garamond" w:hAnsi="Garamond"/>
+          <w:sz w:val="24"/>
+        </w:rPr>
+      </w:pPr>
+      <w:r>
+        <w:rPr>
+          <w:rFonts w:ascii="Garamond" w:hAnsi="Garamond"/>
+          <w:sz w:val="24"/>
+        </w:rPr>
+        <w:t>En este algoritmo, primero se obtienen los mínimos y los m</w:t>
+      </w:r>
+      <w:r>
+        <w:rPr>
+          <w:rFonts w:ascii="Garamond" w:hAnsi="Garamond"/>
+          <w:sz w:val="24"/>
+        </w:rPr>
+        <w:t>áximos de cada ranking devuelto.</w:t>
+      </w:r>
+    </w:p>
+    <w:p>
+      <w:pPr>
+        <w:rPr>
+          <w:rFonts w:ascii="Garamond" w:hAnsi="Garamond"/>
+          <w:sz w:val="24"/>
+        </w:rPr>
+      </w:pPr>
+      <w:r>
+        <w:rPr>
+          <w:rFonts w:ascii="Garamond" w:hAnsi="Garamond"/>
+          <w:sz w:val="24"/>
+        </w:rPr>
+        <w:t>A continuación, se obtienen todos los scores de los documentos aplicando</w:t>
+      </w:r>
+      <w:r>
+        <w:rPr>
+          <w:rFonts w:ascii="Garamond" w:hAnsi="Garamond"/>
+          <w:sz w:val="24"/>
+        </w:rPr>
+        <w:t xml:space="preserve"> l</w:t>
+      </w:r>
+      <w:r>
+        <w:rPr>
+          <w:rFonts w:ascii="Garamond" w:hAnsi="Garamond"/>
+          <w:sz w:val="24"/>
+        </w:rPr>
+        <w:t>a siguiente fórmula a cada uno de ellos</w:t>
+      </w:r>
+      <w:r>
+        <w:rPr>
+          <w:rFonts w:ascii="Garamond" w:hAnsi="Garamond"/>
+          <w:sz w:val="24"/>
+        </w:rPr>
+        <w:t>:</w:t>
+      </w:r>
+    </w:p>
+    <w:p>
+      <w:pPr>
+        <w:jc w:val="center"/>
+        <w:rPr>
+          <w:rFonts w:ascii="Garamond" w:eastAsiaTheme="minorEastAsia" w:hAnsi="Garamond"/>
+          <w:sz w:val="24"/>
+        </w:rPr>
+      </w:pPr>
+      <m:oMath>
+        <m:acc>
+          <m:accPr>
+            <m:chr m:val="̅"/>
+            <m:ctrlPr>
+              <w:rPr>
+                <w:rFonts w:ascii="Cambria Math" w:hAnsi="Cambria Math"/>
+                <w:i/>
+                <w:sz w:val="24"/>
+              </w:rPr>
+            </m:ctrlPr>
+          </m:accPr>
+          <m:e>
+            <m:r>
+              <w:rPr>
+                <w:rFonts w:ascii="Cambria Math" w:hAnsi="Cambria Math"/>
+                <w:sz w:val="24"/>
+              </w:rPr>
+              <m:t>s</m:t>
+            </m:r>
+          </m:e>
+        </m:acc>
+        <m:d>
+          <m:dPr>
+            <m:ctrlPr>
+              <w:rPr>
+                <w:rFonts w:ascii="Cambria Math" w:hAnsi="Cambria Math"/>
+                <w:i/>
+                <w:sz w:val="24"/>
+              </w:rPr>
+            </m:ctrlPr>
+          </m:dPr>
+          <m:e>
+            <m:r>
+              <w:rPr>
+                <w:rFonts w:ascii="Cambria Math" w:hAnsi="Cambria Math"/>
+                <w:sz w:val="24"/>
+              </w:rPr>
+              <m:t>d</m:t>
+            </m:r>
+          </m:e>
+        </m:d>
+        <m:r>
+          <w:rPr>
+            <w:rFonts w:ascii="Cambria Math" w:hAnsi="Cambria Math"/>
+            <w:sz w:val="24"/>
+          </w:rPr>
+          <m:t xml:space="preserve">= </m:t>
+        </m:r>
+        <m:f>
+          <m:fPr>
+            <m:ctrlPr>
+              <w:rPr>
+                <w:rFonts w:ascii="Cambria Math" w:hAnsi="Cambria Math"/>
+                <w:i/>
+                <w:sz w:val="24"/>
+              </w:rPr>
+            </m:ctrlPr>
+          </m:fPr>
+          <m:num>
+            <m:r>
+              <w:rPr>
+                <w:rFonts w:ascii="Cambria Math" w:hAnsi="Cambria Math"/>
+                <w:sz w:val="24"/>
+              </w:rPr>
+              <m:t>s</m:t>
+            </m:r>
+            <m:d>
+              <m:dPr>
+                <m:ctrlPr>
+                  <w:rPr>
+                    <w:rFonts w:ascii="Cambria Math" w:hAnsi="Cambria Math"/>
+                    <w:i/>
+                    <w:sz w:val="24"/>
+                  </w:rPr>
+                </m:ctrlPr>
+              </m:dPr>
+              <m:e>
+                <m:r>
+                  <w:rPr>
+                    <w:rFonts w:ascii="Cambria Math" w:hAnsi="Cambria Math"/>
+                    <w:sz w:val="24"/>
+                  </w:rPr>
+                  <m:t>d</m:t>
+                </m:r>
+              </m:e>
+            </m:d>
+            <m:r>
+              <w:rPr>
+                <w:rFonts w:ascii="Cambria Math" w:hAnsi="Cambria Math"/>
+                <w:sz w:val="24"/>
+              </w:rPr>
+              <m:t xml:space="preserve">- </m:t>
+            </m:r>
+            <m:sSub>
+              <m:sSubPr>
+                <m:ctrlPr>
+                  <w:rPr>
+                    <w:rFonts w:ascii="Cambria Math" w:hAnsi="Cambria Math"/>
+                    <w:i/>
+                    <w:sz w:val="24"/>
+                  </w:rPr>
+                </m:ctrlPr>
+              </m:sSubPr>
+              <m:e>
+                <m:func>
+                  <m:funcPr>
+                    <m:ctrlPr>
+                      <w:rPr>
+                        <w:rFonts w:ascii="Cambria Math" w:hAnsi="Cambria Math"/>
+                        <w:i/>
+                        <w:sz w:val="24"/>
+                      </w:rPr>
+                    </m:ctrlPr>
+                  </m:funcPr>
+                  <m:fName>
+                    <m:r>
+                      <m:rPr>
+                        <m:sty m:val="p"/>
+                      </m:rPr>
+                      <w:rPr>
+                        <w:rFonts w:ascii="Cambria Math" w:hAnsi="Cambria Math"/>
+                        <w:sz w:val="24"/>
+                      </w:rPr>
+                      <m:t>min</m:t>
+                    </m:r>
+                  </m:fName>
+                  <m:e>
+                    <m:r>
+                      <w:rPr>
+                        <w:rFonts w:ascii="Cambria Math" w:hAnsi="Cambria Math"/>
+                        <w:sz w:val="24"/>
+                      </w:rPr>
+                      <m:t>s(</m:t>
+                    </m:r>
+                    <m:sSup>
+                      <m:sSupPr>
+                        <m:ctrlPr>
+                          <w:rPr>
+                            <w:rFonts w:ascii="Cambria Math" w:hAnsi="Cambria Math"/>
+                            <w:i/>
+                            <w:sz w:val="24"/>
+                          </w:rPr>
+                        </m:ctrlPr>
+                      </m:sSupPr>
+                      <m:e>
+                        <m:r>
+                          <w:rPr>
+                            <w:rFonts w:ascii="Cambria Math" w:hAnsi="Cambria Math"/>
+                            <w:sz w:val="24"/>
+                          </w:rPr>
+                          <m:t>d</m:t>
+                        </m:r>
+                      </m:e>
+                      <m:sup>
+                        <m:r>
+                          <w:rPr>
+                            <w:rFonts w:ascii="Cambria Math" w:hAnsi="Cambria Math"/>
+                            <w:sz w:val="24"/>
+                          </w:rPr>
+                          <m:t>'</m:t>
+                        </m:r>
+                      </m:sup>
+                    </m:sSup>
+                    <m:r>
+                      <w:rPr>
+                        <w:rFonts w:ascii="Cambria Math" w:hAnsi="Cambria Math"/>
+                        <w:sz w:val="24"/>
+                      </w:rPr>
+                      <m:t>)</m:t>
+                    </m:r>
+                  </m:e>
+                </m:func>
+              </m:e>
+              <m:sub>
+                <m:sSup>
+                  <m:sSupPr>
+                    <m:ctrlPr>
+                      <w:rPr>
+                        <w:rFonts w:ascii="Cambria Math" w:hAnsi="Cambria Math"/>
+                        <w:i/>
+                        <w:sz w:val="24"/>
+                      </w:rPr>
+                    </m:ctrlPr>
+                  </m:sSupPr>
+                  <m:e>
+                    <m:r>
+                      <w:rPr>
+                        <w:rFonts w:ascii="Cambria Math" w:hAnsi="Cambria Math"/>
+                        <w:sz w:val="24"/>
+                      </w:rPr>
+                      <m:t>d</m:t>
+                    </m:r>
+                  </m:e>
+                  <m:sup>
+                    <m:r>
+                      <w:rPr>
+                        <w:rFonts w:ascii="Cambria Math" w:hAnsi="Cambria Math"/>
+                        <w:sz w:val="24"/>
+                      </w:rPr>
+                      <m:t>'</m:t>
+                    </m:r>
+                  </m:sup>
+                </m:sSup>
+                <m:r>
+                  <w:rPr>
+                    <w:rFonts w:ascii="Cambria Math" w:hAnsi="Cambria Math"/>
+                    <w:sz w:val="24"/>
+                  </w:rPr>
+                  <m:t>∈R</m:t>
+                </m:r>
+              </m:sub>
+            </m:sSub>
+          </m:num>
+          <m:den>
+            <m:sSub>
+              <m:sSubPr>
+                <m:ctrlPr>
+                  <w:rPr>
+                    <w:rFonts w:ascii="Cambria Math" w:hAnsi="Cambria Math"/>
+                    <w:i/>
+                    <w:sz w:val="24"/>
+                  </w:rPr>
+                </m:ctrlPr>
+              </m:sSubPr>
+              <m:e>
+                <m:func>
+                  <m:funcPr>
+                    <m:ctrlPr>
+                      <w:rPr>
+                        <w:rFonts w:ascii="Cambria Math" w:hAnsi="Cambria Math"/>
+                        <w:i/>
+                        <w:sz w:val="24"/>
+                      </w:rPr>
+                    </m:ctrlPr>
+                  </m:funcPr>
+                  <m:fName>
+                    <m:r>
+                      <m:rPr>
+                        <m:sty m:val="p"/>
+                      </m:rPr>
+                      <w:rPr>
+                        <w:rFonts w:ascii="Cambria Math" w:hAnsi="Cambria Math"/>
+                        <w:sz w:val="24"/>
+                      </w:rPr>
+                      <m:t>max</m:t>
+                    </m:r>
+                  </m:fName>
+                  <m:e>
+                    <m:r>
+                      <w:rPr>
+                        <w:rFonts w:ascii="Cambria Math" w:hAnsi="Cambria Math"/>
+                        <w:sz w:val="24"/>
+                      </w:rPr>
+                      <m:t>s(</m:t>
+                    </m:r>
+                    <m:sSup>
+                      <m:sSupPr>
+                        <m:ctrlPr>
+                          <w:rPr>
+                            <w:rFonts w:ascii="Cambria Math" w:hAnsi="Cambria Math"/>
+                            <w:i/>
+                            <w:sz w:val="24"/>
+                          </w:rPr>
+                        </m:ctrlPr>
+                      </m:sSupPr>
+                      <m:e>
+                        <m:r>
+                          <w:rPr>
+                            <w:rFonts w:ascii="Cambria Math" w:hAnsi="Cambria Math"/>
+                            <w:sz w:val="24"/>
+                          </w:rPr>
+                          <m:t>d</m:t>
+                        </m:r>
+                      </m:e>
+                      <m:sup>
+                        <m:r>
+                          <w:rPr>
+                            <w:rFonts w:ascii="Cambria Math" w:hAnsi="Cambria Math"/>
+                            <w:sz w:val="24"/>
+                          </w:rPr>
+                          <m:t>'</m:t>
+                        </m:r>
+                      </m:sup>
+                    </m:sSup>
+                    <m:r>
+                      <w:rPr>
+                        <w:rFonts w:ascii="Cambria Math" w:hAnsi="Cambria Math"/>
+                        <w:sz w:val="24"/>
+                      </w:rPr>
+                      <m:t>)</m:t>
+                    </m:r>
+                  </m:e>
+                </m:func>
+              </m:e>
+              <m:sub>
+                <m:sSup>
+                  <m:sSupPr>
+                    <m:ctrlPr>
+                      <w:rPr>
+                        <w:rFonts w:ascii="Cambria Math" w:hAnsi="Cambria Math"/>
+                        <w:i/>
+                        <w:sz w:val="24"/>
+                      </w:rPr>
+                    </m:ctrlPr>
+                  </m:sSupPr>
+                  <m:e>
+                    <m:r>
+                      <w:rPr>
+                        <w:rFonts w:ascii="Cambria Math" w:hAnsi="Cambria Math"/>
+                        <w:sz w:val="24"/>
+                      </w:rPr>
+                      <m:t>d</m:t>
+                    </m:r>
+                  </m:e>
+                  <m:sup>
+                    <m:r>
+                      <w:rPr>
+                        <w:rFonts w:ascii="Cambria Math" w:hAnsi="Cambria Math"/>
+                        <w:sz w:val="24"/>
+                      </w:rPr>
+                      <m:t>'</m:t>
+                    </m:r>
+                  </m:sup>
+                </m:sSup>
+                <m:r>
+                  <w:rPr>
+                    <w:rFonts w:ascii="Cambria Math" w:hAnsi="Cambria Math"/>
+                    <w:sz w:val="24"/>
+                  </w:rPr>
+                  <m:t>∈R</m:t>
+                </m:r>
+              </m:sub>
+            </m:sSub>
+            <m:r>
+              <w:rPr>
+                <w:rFonts w:ascii="Cambria Math" w:hAnsi="Cambria Math"/>
+                <w:sz w:val="24"/>
+              </w:rPr>
+              <m:t xml:space="preserve">- </m:t>
+            </m:r>
+            <m:sSub>
+              <m:sSubPr>
+                <m:ctrlPr>
+                  <w:rPr>
+                    <w:rFonts w:ascii="Cambria Math" w:hAnsi="Cambria Math"/>
+                    <w:i/>
+                    <w:sz w:val="24"/>
+                  </w:rPr>
+                </m:ctrlPr>
+              </m:sSubPr>
+              <m:e>
+                <m:func>
+                  <m:funcPr>
+                    <m:ctrlPr>
+                      <w:rPr>
+                        <w:rFonts w:ascii="Cambria Math" w:hAnsi="Cambria Math"/>
+                        <w:i/>
+                        <w:sz w:val="24"/>
+                      </w:rPr>
+                    </m:ctrlPr>
+                  </m:funcPr>
+                  <m:fName>
+                    <m:r>
+                      <m:rPr>
+                        <m:sty m:val="p"/>
+                      </m:rPr>
+                      <w:rPr>
+                        <w:rFonts w:ascii="Cambria Math" w:hAnsi="Cambria Math"/>
+                        <w:sz w:val="24"/>
+                      </w:rPr>
+                      <m:t>min</m:t>
+                    </m:r>
+                  </m:fName>
+                  <m:e>
+                    <m:r>
+                      <w:rPr>
+                        <w:rFonts w:ascii="Cambria Math" w:hAnsi="Cambria Math"/>
+                        <w:sz w:val="24"/>
+                      </w:rPr>
+                      <m:t>s(</m:t>
+                    </m:r>
+                    <m:sSup>
+                      <m:sSupPr>
+                        <m:ctrlPr>
+                          <w:rPr>
+                            <w:rFonts w:ascii="Cambria Math" w:hAnsi="Cambria Math"/>
+                            <w:i/>
+                            <w:sz w:val="24"/>
+                          </w:rPr>
+                        </m:ctrlPr>
+                      </m:sSupPr>
+                      <m:e>
+                        <m:r>
+                          <w:rPr>
+                            <w:rFonts w:ascii="Cambria Math" w:hAnsi="Cambria Math"/>
+                            <w:sz w:val="24"/>
+                          </w:rPr>
+                          <m:t>d</m:t>
+                        </m:r>
+                      </m:e>
+                      <m:sup>
+                        <m:r>
+                          <w:rPr>
+                            <w:rFonts w:ascii="Cambria Math" w:hAnsi="Cambria Math"/>
+                            <w:sz w:val="24"/>
+                          </w:rPr>
+                          <m:t>'</m:t>
+                        </m:r>
+                      </m:sup>
+                    </m:sSup>
+                    <m:r>
+                      <w:rPr>
+                        <w:rFonts w:ascii="Cambria Math" w:hAnsi="Cambria Math"/>
+                        <w:sz w:val="24"/>
+                      </w:rPr>
+                      <m:t>)</m:t>
+                    </m:r>
+                  </m:e>
+                </m:func>
+              </m:e>
+              <m:sub>
+                <m:sSup>
+                  <m:sSupPr>
+                    <m:ctrlPr>
+                      <w:rPr>
+                        <w:rFonts w:ascii="Cambria Math" w:hAnsi="Cambria Math"/>
+                        <w:i/>
+                        <w:sz w:val="24"/>
+                      </w:rPr>
+                    </m:ctrlPr>
+                  </m:sSupPr>
+                  <m:e>
+                    <m:r>
+                      <w:rPr>
+                        <w:rFonts w:ascii="Cambria Math" w:hAnsi="Cambria Math"/>
+                        <w:sz w:val="24"/>
+                      </w:rPr>
+                      <m:t>d</m:t>
+                    </m:r>
+                  </m:e>
+                  <m:sup>
+                    <m:r>
+                      <w:rPr>
+                        <w:rFonts w:ascii="Cambria Math" w:hAnsi="Cambria Math"/>
+                        <w:sz w:val="24"/>
+                      </w:rPr>
+                      <m:t>'</m:t>
+                    </m:r>
+                  </m:sup>
+                </m:sSup>
+                <m:r>
+                  <w:rPr>
+                    <w:rFonts w:ascii="Cambria Math" w:hAnsi="Cambria Math"/>
+                    <w:sz w:val="24"/>
+                  </w:rPr>
+                  <m:t xml:space="preserve"> ∈ R</m:t>
+                </m:r>
+              </m:sub>
+            </m:sSub>
+          </m:den>
+        </m:f>
+      </m:oMath>
+      <w:r>
+        <w:rPr>
+          <w:rFonts w:ascii="Garamond" w:eastAsiaTheme="minorEastAsia" w:hAnsi="Garamond"/>
+          <w:sz w:val="24"/>
+        </w:rPr>
+        <w:t xml:space="preserve"> , </w:t>
+      </w:r>
+      <m:oMath>
+        <m:r>
+          <w:rPr>
+            <w:rFonts w:ascii="Cambria Math" w:eastAsiaTheme="minorEastAsia" w:hAnsi="Cambria Math"/>
+            <w:sz w:val="24"/>
+          </w:rPr>
+          <m:t>d∈R</m:t>
+        </m:r>
+      </m:oMath>
+    </w:p>
+    <w:p>
+      <w:pPr>
+        <w:rPr>
+          <w:rFonts w:ascii="Garamond" w:eastAsiaTheme="minorEastAsia" w:hAnsi="Garamond"/>
+          <w:sz w:val="24"/>
+        </w:rPr>
+      </w:pPr>
+      <w:r>
+        <w:rPr>
+          <w:rFonts w:ascii="Garamond" w:eastAsiaTheme="minorEastAsia" w:hAnsi="Garamond"/>
+          <w:sz w:val="24"/>
+        </w:rPr>
+        <w:t>El resultado obtenido de cada score, se multiplica por el peso correspondiente a cada motor.</w:t>
+      </w:r>
+      <w:r>
+        <w:rPr>
+          <w:rFonts w:ascii="Garamond" w:eastAsiaTheme="minorEastAsia" w:hAnsi="Garamond"/>
+          <w:sz w:val="24"/>
+        </w:rPr>
+        <w:t xml:space="preserve"> Este resultado final se introduce en una hash, para que cada documento tenga una lista de scores. Estos scores se sumarán, para obtener el </w:t>
+      </w:r>
+      <w:r>
+        <w:rPr>
+          <w:rFonts w:ascii="Garamond" w:eastAsiaTheme="minorEastAsia" w:hAnsi="Garamond"/>
+          <w:sz w:val="24"/>
+        </w:rPr>
+        <w:t>ranking</w:t>
+      </w:r>
+      <w:r>
+        <w:rPr>
+          <w:rFonts w:ascii="Garamond" w:eastAsiaTheme="minorEastAsia" w:hAnsi="Garamond"/>
+          <w:sz w:val="24"/>
+        </w:rPr>
+        <w:t xml:space="preserve"> final</w:t>
+      </w:r>
+      <w:r>
+        <w:rPr>
+          <w:rFonts w:ascii="Garamond" w:eastAsiaTheme="minorEastAsia" w:hAnsi="Garamond"/>
+          <w:sz w:val="24"/>
+        </w:rPr>
+        <w:t xml:space="preserve"> combinado.</w:t>
+      </w:r>
+    </w:p>
+    <w:p>
+      <w:pPr>
+        <w:rPr>
+          <w:rFonts w:ascii="Garamond" w:hAnsi="Garamond"/>
+          <w:sz w:val="24"/>
         </w:rPr>
       </w:pPr>
     </w:p>

</xml_diff>